<commit_message>
workflow,bundle whitelisting, dispatcher,osgi lifecycle changes
</commit_message>
<xml_diff>
--- a/AEM Workflows.docx
+++ b/AEM Workflows.docx
@@ -6,16 +6,11 @@
       <w:pPr>
         <w:pStyle w:val="Heading1"/>
       </w:pPr>
-      <w:proofErr w:type="gramStart"/>
       <w:r>
         <w:t>1.</w:t>
       </w:r>
       <w:r>
-        <w:t>Workflows</w:t>
-      </w:r>
-      <w:proofErr w:type="gramEnd"/>
-      <w:r>
-        <w:t xml:space="preserve"> </w:t>
+        <w:t xml:space="preserve">Workflows </w:t>
       </w:r>
       <w:r>
         <w:tab/>
@@ -81,31 +76,18 @@
         <w:ind w:left="144"/>
       </w:pPr>
       <w:r>
-        <w:t xml:space="preserve">The step in (3) can be an ECMA script of a java </w:t>
-      </w:r>
-      <w:proofErr w:type="gramStart"/>
-      <w:r>
-        <w:t>class(</w:t>
-      </w:r>
-      <w:proofErr w:type="gramEnd"/>
-      <w:r>
-        <w:t>deployed as bundle in AEM)</w:t>
+        <w:t>The step in (3) can be an ECMA script of a java class(deployed as bundle in AEM)</w:t>
       </w:r>
     </w:p>
     <w:p>
       <w:pPr>
         <w:pStyle w:val="Heading1"/>
       </w:pPr>
-      <w:proofErr w:type="gramStart"/>
       <w:r>
         <w:t>2.</w:t>
       </w:r>
       <w:r>
-        <w:t>Workflow</w:t>
-      </w:r>
-      <w:proofErr w:type="gramEnd"/>
-      <w:r>
-        <w:t xml:space="preserve"> Console</w:t>
+        <w:t>Workflow Console</w:t>
       </w:r>
     </w:p>
     <w:p>
@@ -160,15 +142,7 @@
         <w:t xml:space="preserve">completed workflows. </w:t>
       </w:r>
       <w:r>
-        <w:t xml:space="preserve">You can determine if a </w:t>
-      </w:r>
-      <w:proofErr w:type="spellStart"/>
-      <w:r>
-        <w:t>worflow</w:t>
-      </w:r>
-      <w:proofErr w:type="spellEnd"/>
-      <w:r>
-        <w:t xml:space="preserve"> was successful or not by viewing the Workflow Archive tab</w:t>
+        <w:t>You can determine if a worflow was successful or not by viewing the Workflow Archive tab</w:t>
       </w:r>
       <w:r>
         <w:t>.</w:t>
@@ -244,16 +218,11 @@
       <w:pPr>
         <w:pStyle w:val="Heading1"/>
       </w:pPr>
-      <w:proofErr w:type="gramStart"/>
       <w:r>
         <w:t>3.</w:t>
       </w:r>
       <w:r>
-        <w:t>Workflow</w:t>
-      </w:r>
-      <w:proofErr w:type="gramEnd"/>
-      <w:r>
-        <w:t xml:space="preserve"> Model</w:t>
+        <w:t>Workflow Model</w:t>
       </w:r>
     </w:p>
     <w:p>
@@ -316,21 +285,7 @@
         <w:rPr>
           <w:i/>
         </w:rPr>
-        <w:t xml:space="preserve">workflow </w:t>
-      </w:r>
-      <w:proofErr w:type="gramStart"/>
-      <w:r>
-        <w:rPr>
-          <w:i/>
-        </w:rPr>
-        <w:t>nodes ,</w:t>
-      </w:r>
-      <w:proofErr w:type="gramEnd"/>
-      <w:r>
-        <w:rPr>
-          <w:i/>
-        </w:rPr>
-        <w:t xml:space="preserve"> workflow transitions. </w:t>
+        <w:t xml:space="preserve">workflow nodes , workflow transitions. </w:t>
       </w:r>
       <w:r>
         <w:t>Transitions are the ones which connect the nodes and define the flow. Each node is called a step.</w:t>
@@ -371,38 +326,16 @@
         <w:rPr>
           <w:b/>
         </w:rPr>
-        <w:t xml:space="preserve">Participant </w:t>
-      </w:r>
-      <w:proofErr w:type="gramStart"/>
-      <w:r>
-        <w:rPr>
-          <w:b/>
-        </w:rPr>
-        <w:t>Step</w:t>
-      </w:r>
-      <w:r>
-        <w:rPr>
-          <w:b/>
-        </w:rPr>
-        <w:t>(</w:t>
-      </w:r>
-      <w:proofErr w:type="gramEnd"/>
-      <w:r>
-        <w:rPr>
-          <w:b/>
-        </w:rPr>
-        <w:t xml:space="preserve">user/group): </w:t>
-      </w:r>
-      <w:r>
-        <w:t xml:space="preserve">assigns a </w:t>
-      </w:r>
-      <w:proofErr w:type="spellStart"/>
-      <w:r>
-        <w:t>workItem</w:t>
-      </w:r>
-      <w:proofErr w:type="spellEnd"/>
-      <w:r>
-        <w:t xml:space="preserve"> to an user or a group of users. Either of them has to approve to advance the workflow to next step</w:t>
+        <w:t>Participant Step</w:t>
+      </w:r>
+      <w:r>
+        <w:rPr>
+          <w:b/>
+        </w:rPr>
+        <w:t xml:space="preserve">(user/group): </w:t>
+      </w:r>
+      <w:r>
+        <w:t>assigns a workItem to an user or a group of users. Either of them has to approve to advance the workflow to next step</w:t>
       </w:r>
     </w:p>
     <w:p>
@@ -419,26 +352,10 @@
         <w:rPr>
           <w:b/>
         </w:rPr>
-        <w:t xml:space="preserve">Process </w:t>
-      </w:r>
-      <w:proofErr w:type="gramStart"/>
-      <w:r>
-        <w:rPr>
-          <w:b/>
-        </w:rPr>
-        <w:t>Step :</w:t>
-      </w:r>
-      <w:proofErr w:type="gramEnd"/>
-      <w:r>
-        <w:t xml:space="preserve"> These steps are executed by a script (java / ECMA). These can be deployed as </w:t>
-      </w:r>
-      <w:proofErr w:type="spellStart"/>
-      <w:r>
-        <w:t>OSGi</w:t>
-      </w:r>
-      <w:proofErr w:type="spellEnd"/>
-      <w:r>
-        <w:t xml:space="preserve"> services</w:t>
+        <w:t>Process Step :</w:t>
+      </w:r>
+      <w:r>
+        <w:t xml:space="preserve"> These steps are executed by a script (java / ECMA). These can be deployed as OSGi services</w:t>
       </w:r>
     </w:p>
     <w:p>
@@ -497,14 +414,12 @@
         <w:spacing w:after="100" w:afterAutospacing="1"/>
         <w:ind w:left="648"/>
       </w:pPr>
-      <w:proofErr w:type="gramStart"/>
       <w:r>
         <w:rPr>
           <w:b/>
         </w:rPr>
         <w:t>AND :</w:t>
       </w:r>
-      <w:proofErr w:type="gramEnd"/>
       <w:r>
         <w:t xml:space="preserve"> allows multiple steps to be executed simultaneously.</w:t>
       </w:r>
@@ -539,52 +454,26 @@
       <w:r>
         <w:t xml:space="preserve">Custom participant step can be written implementing the </w:t>
       </w:r>
-      <w:proofErr w:type="spellStart"/>
-      <w:r>
-        <w:rPr>
-          <w:b/>
-        </w:rPr>
-        <w:t>ParticipantStepChooser.class</w:t>
-      </w:r>
-      <w:proofErr w:type="spellEnd"/>
-      <w:r>
-        <w:rPr>
-          <w:b/>
-        </w:rPr>
-        <w:t xml:space="preserve"> </w:t>
+      <w:r>
+        <w:rPr>
+          <w:b/>
+        </w:rPr>
+        <w:t xml:space="preserve">ParticipantStepChooser.class </w:t>
       </w:r>
       <w:r>
         <w:t xml:space="preserve">and overriding </w:t>
       </w:r>
-      <w:proofErr w:type="spellStart"/>
-      <w:proofErr w:type="gramStart"/>
       <w:r>
         <w:rPr>
           <w:b/>
         </w:rPr>
         <w:t>getParticipant</w:t>
       </w:r>
-      <w:proofErr w:type="spellEnd"/>
-      <w:r>
-        <w:rPr>
-          <w:b/>
-        </w:rPr>
-        <w:t>(</w:t>
-      </w:r>
-      <w:proofErr w:type="spellStart"/>
-      <w:proofErr w:type="gramEnd"/>
-      <w:r>
-        <w:rPr>
-          <w:b/>
-        </w:rPr>
-        <w:t>workItem,workflowSession,MetadataMap</w:t>
-      </w:r>
-      <w:proofErr w:type="spellEnd"/>
-      <w:r>
-        <w:rPr>
-          <w:b/>
-        </w:rPr>
-        <w:t>).</w:t>
+      <w:r>
+        <w:rPr>
+          <w:b/>
+        </w:rPr>
+        <w:t>(workItem,workflowSession,MetadataMap).</w:t>
       </w:r>
     </w:p>
     <w:p>
@@ -596,14 +485,12 @@
       <w:r>
         <w:t xml:space="preserve">Here in the annotation </w:t>
       </w:r>
-      <w:proofErr w:type="gramStart"/>
       <w:r>
         <w:rPr>
           <w:b/>
         </w:rPr>
         <w:t>@Property(</w:t>
       </w:r>
-      <w:proofErr w:type="gramEnd"/>
       <w:r>
         <w:t>name</w:t>
       </w:r>
@@ -613,7 +500,6 @@
         </w:rPr>
         <w:t xml:space="preserve">= </w:t>
       </w:r>
-      <w:proofErr w:type="spellStart"/>
       <w:r>
         <w:rPr>
           <w:rFonts w:ascii="Consolas" w:hAnsi="Consolas" w:cs="Consolas"/>
@@ -648,7 +534,6 @@
         </w:rPr>
         <w:t>SERVICE_PROPERTY_LABEL</w:t>
       </w:r>
-      <w:proofErr w:type="spellEnd"/>
       <w:r>
         <w:t xml:space="preserve"> </w:t>
       </w:r>
@@ -776,15 +661,7 @@
         <w:t>collects</w:t>
       </w:r>
       <w:r>
-        <w:t xml:space="preserve"> the inputs to be stored on payload or </w:t>
-      </w:r>
-      <w:proofErr w:type="spellStart"/>
-      <w:r>
-        <w:t>WorkItem</w:t>
-      </w:r>
-      <w:proofErr w:type="spellEnd"/>
-      <w:r>
-        <w:t xml:space="preserve">. We should provide the path of </w:t>
+        <w:t xml:space="preserve"> the inputs to be stored on payload or WorkItem. We should provide the path of </w:t>
       </w:r>
       <w:r>
         <w:rPr>
@@ -868,15 +745,7 @@
         <w:t>Workflow Initiator Participant Step</w:t>
       </w:r>
       <w:r>
-        <w:t xml:space="preserve"> – automatically assign the </w:t>
-      </w:r>
-      <w:proofErr w:type="spellStart"/>
-      <w:r>
-        <w:t>workItem</w:t>
-      </w:r>
-      <w:proofErr w:type="spellEnd"/>
-      <w:r>
-        <w:t xml:space="preserve"> to the initiator </w:t>
+        <w:t xml:space="preserve"> – automatically assign the workItem to the initiator </w:t>
       </w:r>
     </w:p>
     <w:p/>
@@ -901,9 +770,16 @@
         </w:rPr>
       </w:pPr>
       <w:r>
-        <w:t xml:space="preserve">Custom participant step can be written implementing </w:t>
-      </w:r>
-      <w:proofErr w:type="spellStart"/>
+        <w:t xml:space="preserve">Custom </w:t>
+      </w:r>
+      <w:r>
+        <w:t>process</w:t>
+      </w:r>
+      <w:bookmarkStart w:id="0" w:name="_GoBack"/>
+      <w:bookmarkEnd w:id="0"/>
+      <w:r>
+        <w:t xml:space="preserve"> step can be written implementing </w:t>
+      </w:r>
       <w:r>
         <w:rPr>
           <w:b/>
@@ -914,39 +790,16 @@
         <w:rPr>
           <w:b/>
         </w:rPr>
-        <w:t>.class</w:t>
-      </w:r>
-      <w:proofErr w:type="spellEnd"/>
-      <w:r>
-        <w:rPr>
-          <w:b/>
-        </w:rPr>
-        <w:t xml:space="preserve"> </w:t>
+        <w:t xml:space="preserve">.class </w:t>
       </w:r>
       <w:r>
         <w:t xml:space="preserve">and overriding </w:t>
       </w:r>
-      <w:proofErr w:type="gramStart"/>
-      <w:r>
-        <w:rPr>
-          <w:b/>
-        </w:rPr>
-        <w:t>execute(</w:t>
-      </w:r>
-      <w:proofErr w:type="spellStart"/>
-      <w:proofErr w:type="gramEnd"/>
-      <w:r>
-        <w:rPr>
-          <w:b/>
-        </w:rPr>
-        <w:t>workItem,workflowSession,MetadataMap</w:t>
-      </w:r>
-      <w:proofErr w:type="spellEnd"/>
-      <w:r>
-        <w:rPr>
-          <w:b/>
-        </w:rPr>
-        <w:t>).</w:t>
+      <w:r>
+        <w:rPr>
+          <w:b/>
+        </w:rPr>
+        <w:t>execute(workItem,workflowSession,MetadataMap).</w:t>
       </w:r>
     </w:p>
     <w:p>
@@ -959,14 +812,12 @@
       <w:r>
         <w:t xml:space="preserve">Here in the annotation </w:t>
       </w:r>
-      <w:proofErr w:type="gramStart"/>
       <w:r>
         <w:rPr>
           <w:b/>
         </w:rPr>
         <w:t>@Property(</w:t>
       </w:r>
-      <w:proofErr w:type="gramEnd"/>
       <w:r>
         <w:t>name</w:t>
       </w:r>
@@ -979,14 +830,12 @@
       <w:r>
         <w:t>“</w:t>
       </w:r>
-      <w:proofErr w:type="spellStart"/>
       <w:r>
         <w:rPr>
           <w:b/>
         </w:rPr>
         <w:t>process.label</w:t>
       </w:r>
-      <w:proofErr w:type="spellEnd"/>
       <w:r>
         <w:t>” value=</w:t>
       </w:r>
@@ -1092,38 +941,14 @@
       <w:r>
         <w:t xml:space="preserve">Create </w:t>
       </w:r>
-      <w:proofErr w:type="spellStart"/>
-      <w:r>
-        <w:rPr>
-          <w:b/>
-        </w:rPr>
-        <w:t>cq</w:t>
-      </w:r>
-      <w:proofErr w:type="gramStart"/>
-      <w:r>
-        <w:rPr>
-          <w:b/>
-        </w:rPr>
-        <w:t>:component</w:t>
-      </w:r>
-      <w:proofErr w:type="spellEnd"/>
-      <w:proofErr w:type="gramEnd"/>
-      <w:r>
-        <w:rPr>
-          <w:b/>
-        </w:rPr>
-        <w:t xml:space="preserve"> </w:t>
-      </w:r>
-      <w:r>
-        <w:t xml:space="preserve">with </w:t>
-      </w:r>
-      <w:proofErr w:type="spellStart"/>
-      <w:r>
-        <w:t>sling:resourceSuperType</w:t>
-      </w:r>
-      <w:proofErr w:type="spellEnd"/>
-      <w:r>
-        <w:t xml:space="preserve"> as any one of below</w:t>
+      <w:r>
+        <w:rPr>
+          <w:b/>
+        </w:rPr>
+        <w:t xml:space="preserve">cq:component </w:t>
+      </w:r>
+      <w:r>
+        <w:t>with sling:resourceSuperType as any one of below</w:t>
       </w:r>
     </w:p>
     <w:p>
@@ -1143,7 +968,6 @@
           <w:szCs w:val="24"/>
         </w:rPr>
       </w:pPr>
-      <w:proofErr w:type="spellStart"/>
       <w:r>
         <w:rPr>
           <w:rFonts w:ascii="Courier New" w:eastAsia="Times New Roman" w:hAnsi="Courier New" w:cs="Courier New"/>
@@ -1152,18 +976,7 @@
           <w:szCs w:val="24"/>
           <w:bdr w:val="none" w:sz="0" w:space="0" w:color="auto" w:frame="1"/>
         </w:rPr>
-        <w:t>cq</w:t>
-      </w:r>
-      <w:proofErr w:type="spellEnd"/>
-      <w:r>
-        <w:rPr>
-          <w:rFonts w:ascii="Courier New" w:eastAsia="Times New Roman" w:hAnsi="Courier New" w:cs="Courier New"/>
-          <w:color w:val="4B4B4B"/>
-          <w:sz w:val="24"/>
-          <w:szCs w:val="24"/>
-          <w:bdr w:val="none" w:sz="0" w:space="0" w:color="auto" w:frame="1"/>
-        </w:rPr>
-        <w:t>/workflow/components/model/process</w:t>
+        <w:t>cq/workflow/components/model/process</w:t>
       </w:r>
       <w:r>
         <w:rPr>
@@ -1193,7 +1006,6 @@
           <w:szCs w:val="24"/>
         </w:rPr>
       </w:pPr>
-      <w:proofErr w:type="spellStart"/>
       <w:r>
         <w:rPr>
           <w:rFonts w:ascii="Courier New" w:eastAsia="Times New Roman" w:hAnsi="Courier New" w:cs="Courier New"/>
@@ -1202,18 +1014,7 @@
           <w:szCs w:val="24"/>
           <w:bdr w:val="none" w:sz="0" w:space="0" w:color="auto" w:frame="1"/>
         </w:rPr>
-        <w:t>cq</w:t>
-      </w:r>
-      <w:proofErr w:type="spellEnd"/>
-      <w:r>
-        <w:rPr>
-          <w:rFonts w:ascii="Courier New" w:eastAsia="Times New Roman" w:hAnsi="Courier New" w:cs="Courier New"/>
-          <w:color w:val="4B4B4B"/>
-          <w:sz w:val="24"/>
-          <w:szCs w:val="24"/>
-          <w:bdr w:val="none" w:sz="0" w:space="0" w:color="auto" w:frame="1"/>
-        </w:rPr>
-        <w:t>/workflow/components/model/participant</w:t>
+        <w:t>cq/workflow/components/model/participant</w:t>
       </w:r>
       <w:r>
         <w:rPr>
@@ -1243,7 +1044,6 @@
           <w:szCs w:val="24"/>
         </w:rPr>
       </w:pPr>
-      <w:proofErr w:type="spellStart"/>
       <w:r>
         <w:rPr>
           <w:rFonts w:ascii="Courier New" w:eastAsia="Times New Roman" w:hAnsi="Courier New" w:cs="Courier New"/>
@@ -1252,9 +1052,8 @@
           <w:szCs w:val="24"/>
           <w:bdr w:val="none" w:sz="0" w:space="0" w:color="auto" w:frame="1"/>
         </w:rPr>
-        <w:t>cq</w:t>
-      </w:r>
-      <w:proofErr w:type="spellEnd"/>
+        <w:t>cq/workflow/components/model/dynamic_participant</w:t>
+      </w:r>
       <w:r>
         <w:rPr>
           <w:rFonts w:ascii="Courier New" w:eastAsia="Times New Roman" w:hAnsi="Courier New" w:cs="Courier New"/>
@@ -1263,28 +1062,6 @@
           <w:szCs w:val="24"/>
           <w:bdr w:val="none" w:sz="0" w:space="0" w:color="auto" w:frame="1"/>
         </w:rPr>
-        <w:t>/workflow/components/model/</w:t>
-      </w:r>
-      <w:proofErr w:type="spellStart"/>
-      <w:r>
-        <w:rPr>
-          <w:rFonts w:ascii="Courier New" w:eastAsia="Times New Roman" w:hAnsi="Courier New" w:cs="Courier New"/>
-          <w:color w:val="4B4B4B"/>
-          <w:sz w:val="24"/>
-          <w:szCs w:val="24"/>
-          <w:bdr w:val="none" w:sz="0" w:space="0" w:color="auto" w:frame="1"/>
-        </w:rPr>
-        <w:t>dynamic_participant</w:t>
-      </w:r>
-      <w:proofErr w:type="spellEnd"/>
-      <w:r>
-        <w:rPr>
-          <w:rFonts w:ascii="Courier New" w:eastAsia="Times New Roman" w:hAnsi="Courier New" w:cs="Courier New"/>
-          <w:color w:val="4B4B4B"/>
-          <w:sz w:val="24"/>
-          <w:szCs w:val="24"/>
-          <w:bdr w:val="none" w:sz="0" w:space="0" w:color="auto" w:frame="1"/>
-        </w:rPr>
         <w:t xml:space="preserve"> </w:t>
       </w:r>
     </w:p>
@@ -1305,41 +1082,15 @@
       <w:r>
         <w:t xml:space="preserve">The </w:t>
       </w:r>
-      <w:proofErr w:type="spellStart"/>
       <w:r>
         <w:rPr>
           <w:b/>
           <w:i/>
         </w:rPr>
-        <w:t>cq</w:t>
-      </w:r>
-      <w:proofErr w:type="gramStart"/>
-      <w:r>
-        <w:rPr>
-          <w:b/>
-          <w:i/>
-        </w:rPr>
-        <w:t>:formParameters</w:t>
-      </w:r>
-      <w:proofErr w:type="spellEnd"/>
-      <w:proofErr w:type="gramEnd"/>
-      <w:r>
-        <w:rPr>
-          <w:b/>
-          <w:i/>
-        </w:rPr>
-        <w:t xml:space="preserve"> </w:t>
-      </w:r>
-      <w:r>
-        <w:t xml:space="preserve">on the </w:t>
-      </w:r>
-      <w:proofErr w:type="spellStart"/>
-      <w:r>
-        <w:t>editConfig</w:t>
-      </w:r>
-      <w:proofErr w:type="spellEnd"/>
-      <w:r>
-        <w:t xml:space="preserve"> node of above custom step component can have any </w:t>
+        <w:t xml:space="preserve">cq:formParameters </w:t>
+      </w:r>
+      <w:r>
+        <w:t xml:space="preserve">on the editConfig node of above custom step component can have any </w:t>
       </w:r>
       <w:r>
         <w:rPr>
@@ -1466,16 +1217,8 @@
               <w:rPr>
                 <w:rFonts w:ascii="Calibri" w:eastAsia="Times New Roman" w:hAnsi="Calibri" w:cs="Times New Roman"/>
               </w:rPr>
-              <w:t xml:space="preserve">fully qualified name of bundles java class i.e., PID of the service in </w:t>
+              <w:t>fully qualified name of bundles java class i.e., PID of the service in OSGi</w:t>
             </w:r>
-            <w:proofErr w:type="spellStart"/>
-            <w:r>
-              <w:rPr>
-                <w:rFonts w:ascii="Calibri" w:eastAsia="Times New Roman" w:hAnsi="Calibri" w:cs="Times New Roman"/>
-              </w:rPr>
-              <w:t>OSGi</w:t>
-            </w:r>
-            <w:proofErr w:type="spellEnd"/>
           </w:p>
         </w:tc>
       </w:tr>
@@ -1684,21 +1427,7 @@
               <w:rPr>
                 <w:rFonts w:ascii="Calibri" w:eastAsia="Times New Roman" w:hAnsi="Calibri" w:cs="Times New Roman"/>
               </w:rPr>
-              <w:t xml:space="preserve">PID of service in </w:t>
-            </w:r>
-            <w:proofErr w:type="spellStart"/>
-            <w:r>
-              <w:rPr>
-                <w:rFonts w:ascii="Calibri" w:eastAsia="Times New Roman" w:hAnsi="Calibri" w:cs="Times New Roman"/>
-              </w:rPr>
-              <w:t>OSGi</w:t>
-            </w:r>
-            <w:proofErr w:type="spellEnd"/>
-            <w:r>
-              <w:rPr>
-                <w:rFonts w:ascii="Calibri" w:eastAsia="Times New Roman" w:hAnsi="Calibri" w:cs="Times New Roman"/>
-              </w:rPr>
-              <w:t xml:space="preserve"> that selects the User to assign this step to</w:t>
+              <w:t>PID of service in OSGi that selects the User to assign this step to</w:t>
             </w:r>
           </w:p>
         </w:tc>
@@ -2030,15 +1759,7 @@
     </w:p>
     <w:p>
       <w:r>
-        <w:t>This step splits the flow into desired no of branches (</w:t>
-      </w:r>
-      <w:proofErr w:type="spellStart"/>
-      <w:r>
-        <w:t>upto</w:t>
-      </w:r>
-      <w:proofErr w:type="spellEnd"/>
-      <w:r>
-        <w:t xml:space="preserve"> 5). Each branch has an option to set as a default branch. A script or path to the script has to be specified to each branch.</w:t>
+        <w:t>This step splits the flow into desired no of branches (upto 5). Each branch has an option to set as a default branch. A script or path to the script has to be specified to each branch.</w:t>
       </w:r>
     </w:p>
     <w:p>
@@ -2050,7 +1771,6 @@
       <w:r>
         <w:t xml:space="preserve">The first script that ends up as </w:t>
       </w:r>
-      <w:proofErr w:type="gramStart"/>
       <w:r>
         <w:rPr>
           <w:b/>
@@ -2059,11 +1779,7 @@
         <w:t xml:space="preserve">true </w:t>
       </w:r>
       <w:r>
-        <w:t xml:space="preserve"> is</w:t>
-      </w:r>
-      <w:proofErr w:type="gramEnd"/>
-      <w:r>
-        <w:t xml:space="preserve"> executed</w:t>
+        <w:t xml:space="preserve"> is executed</w:t>
       </w:r>
     </w:p>
     <w:p>
@@ -2120,39 +1836,7 @@
           <w:b/>
           <w:i/>
         </w:rPr>
-        <w:t>“./</w:t>
-      </w:r>
-      <w:proofErr w:type="spellStart"/>
-      <w:r>
-        <w:rPr>
-          <w:b/>
-          <w:i/>
-        </w:rPr>
-        <w:t>jcr:content</w:t>
-      </w:r>
-      <w:proofErr w:type="spellEnd"/>
-      <w:r>
-        <w:rPr>
-          <w:b/>
-          <w:i/>
-        </w:rPr>
-        <w:t>/</w:t>
-      </w:r>
-      <w:proofErr w:type="spellStart"/>
-      <w:r>
-        <w:rPr>
-          <w:b/>
-          <w:i/>
-        </w:rPr>
-        <w:t>someProperty</w:t>
-      </w:r>
-      <w:proofErr w:type="spellEnd"/>
-      <w:r>
-        <w:rPr>
-          <w:b/>
-          <w:i/>
-        </w:rPr>
-        <w:t>”</w:t>
+        <w:t>“./jcr:content/someProperty”</w:t>
       </w:r>
     </w:p>
     <w:p>
@@ -2176,7 +1860,6 @@
       <w:r>
         <w:t>property a value of “</w:t>
       </w:r>
-      <w:proofErr w:type="spellStart"/>
       <w:r>
         <w:rPr>
           <w:b/>
@@ -2184,7 +1867,6 @@
         </w:rPr>
         <w:t>someProperty</w:t>
       </w:r>
-      <w:proofErr w:type="spellEnd"/>
       <w:r>
         <w:t>”</w:t>
       </w:r>
@@ -2320,7 +2002,6 @@
           <w:shd w:val="clear" w:color="auto" w:fill="FFFFFF"/>
         </w:rPr>
       </w:pPr>
-      <w:proofErr w:type="gramStart"/>
       <w:r>
         <w:rPr>
           <w:rFonts w:ascii="Courier New" w:hAnsi="Courier New" w:cs="Courier New"/>
@@ -2329,9 +2010,9 @@
           <w:color w:val="333333"/>
           <w:shd w:val="clear" w:color="auto" w:fill="FFFFFF"/>
         </w:rPr>
-        <w:t>session</w:t>
-      </w:r>
-      <w:proofErr w:type="gramEnd"/>
+        <w:t xml:space="preserve">session = </w:t>
+      </w:r>
+      <w:commentRangeStart w:id="1"/>
       <w:r>
         <w:rPr>
           <w:rFonts w:ascii="Courier New" w:hAnsi="Courier New" w:cs="Courier New"/>
@@ -2340,10 +2021,15 @@
           <w:color w:val="333333"/>
           <w:shd w:val="clear" w:color="auto" w:fill="FFFFFF"/>
         </w:rPr>
-        <w:t xml:space="preserve"> = </w:t>
-      </w:r>
-      <w:commentRangeStart w:id="0"/>
-      <w:proofErr w:type="spellStart"/>
+        <w:t>workflowSession</w:t>
+      </w:r>
+      <w:commentRangeEnd w:id="1"/>
+      <w:r>
+        <w:rPr>
+          <w:rStyle w:val="CommentReference"/>
+        </w:rPr>
+        <w:commentReference w:id="1"/>
+      </w:r>
       <w:r>
         <w:rPr>
           <w:rFonts w:ascii="Courier New" w:hAnsi="Courier New" w:cs="Courier New"/>
@@ -2352,16 +2038,11 @@
           <w:color w:val="333333"/>
           <w:shd w:val="clear" w:color="auto" w:fill="FFFFFF"/>
         </w:rPr>
-        <w:t>workflowSession</w:t>
-      </w:r>
-      <w:commentRangeEnd w:id="0"/>
-      <w:r>
-        <w:rPr>
-          <w:rStyle w:val="CommentReference"/>
-        </w:rPr>
-        <w:commentReference w:id="0"/>
-      </w:r>
-      <w:r>
+        <w:t>.adaptTo(javax.jcr.Session.class);</w:t>
+      </w:r>
+    </w:p>
+    <w:p>
+      <w:pPr>
         <w:rPr>
           <w:rFonts w:ascii="Courier New" w:hAnsi="Courier New" w:cs="Courier New"/>
           <w:b/>
@@ -2369,9 +2050,7 @@
           <w:color w:val="333333"/>
           <w:shd w:val="clear" w:color="auto" w:fill="FFFFFF"/>
         </w:rPr>
-        <w:t>.adaptTo</w:t>
-      </w:r>
-      <w:proofErr w:type="spellEnd"/>
+      </w:pPr>
       <w:r>
         <w:rPr>
           <w:rFonts w:ascii="Courier New" w:hAnsi="Courier New" w:cs="Courier New"/>
@@ -2380,84 +2059,7 @@
           <w:color w:val="333333"/>
           <w:shd w:val="clear" w:color="auto" w:fill="FFFFFF"/>
         </w:rPr>
-        <w:t>(</w:t>
-      </w:r>
-      <w:proofErr w:type="spellStart"/>
-      <w:r>
-        <w:rPr>
-          <w:rFonts w:ascii="Courier New" w:hAnsi="Courier New" w:cs="Courier New"/>
-          <w:b/>
-          <w:bCs/>
-          <w:color w:val="333333"/>
-          <w:shd w:val="clear" w:color="auto" w:fill="FFFFFF"/>
-        </w:rPr>
-        <w:t>javax.jcr.Session.class</w:t>
-      </w:r>
-      <w:proofErr w:type="spellEnd"/>
-      <w:r>
-        <w:rPr>
-          <w:rFonts w:ascii="Courier New" w:hAnsi="Courier New" w:cs="Courier New"/>
-          <w:b/>
-          <w:bCs/>
-          <w:color w:val="333333"/>
-          <w:shd w:val="clear" w:color="auto" w:fill="FFFFFF"/>
-        </w:rPr>
-        <w:t>);</w:t>
-      </w:r>
-    </w:p>
-    <w:p>
-      <w:pPr>
-        <w:rPr>
-          <w:rFonts w:ascii="Courier New" w:hAnsi="Courier New" w:cs="Courier New"/>
-          <w:b/>
-          <w:bCs/>
-          <w:color w:val="333333"/>
-          <w:shd w:val="clear" w:color="auto" w:fill="FFFFFF"/>
-        </w:rPr>
-      </w:pPr>
-      <w:proofErr w:type="gramStart"/>
-      <w:r>
-        <w:rPr>
-          <w:rFonts w:ascii="Courier New" w:hAnsi="Courier New" w:cs="Courier New"/>
-          <w:b/>
-          <w:bCs/>
-          <w:color w:val="333333"/>
-          <w:shd w:val="clear" w:color="auto" w:fill="FFFFFF"/>
-        </w:rPr>
-        <w:t>session</w:t>
-      </w:r>
-      <w:proofErr w:type="gramEnd"/>
-      <w:r>
-        <w:rPr>
-          <w:rFonts w:ascii="Courier New" w:hAnsi="Courier New" w:cs="Courier New"/>
-          <w:b/>
-          <w:bCs/>
-          <w:color w:val="333333"/>
-          <w:shd w:val="clear" w:color="auto" w:fill="FFFFFF"/>
-        </w:rPr>
-        <w:t xml:space="preserve"> = </w:t>
-      </w:r>
-      <w:proofErr w:type="spellStart"/>
-      <w:r>
-        <w:rPr>
-          <w:rFonts w:ascii="Courier New" w:hAnsi="Courier New" w:cs="Courier New"/>
-          <w:b/>
-          <w:bCs/>
-          <w:color w:val="333333"/>
-          <w:shd w:val="clear" w:color="auto" w:fill="FFFFFF"/>
-        </w:rPr>
-        <w:t>workflowSession.getSession</w:t>
-      </w:r>
-      <w:proofErr w:type="spellEnd"/>
-      <w:r>
-        <w:rPr>
-          <w:rFonts w:ascii="Courier New" w:hAnsi="Courier New" w:cs="Courier New"/>
-          <w:b/>
-          <w:bCs/>
-          <w:color w:val="333333"/>
-          <w:shd w:val="clear" w:color="auto" w:fill="FFFFFF"/>
-        </w:rPr>
-        <w:t>();</w:t>
+        <w:t>session = workflowSession.getSession();</w:t>
       </w:r>
     </w:p>
     <w:p>
@@ -2493,7 +2095,6 @@
       </w:r>
     </w:p>
     <w:p>
-      <w:proofErr w:type="gramStart"/>
       <w:r>
         <w:rPr>
           <w:b/>
@@ -2501,41 +2102,18 @@
         <w:t>Payload</w:t>
       </w:r>
       <w:r>
-        <w:t xml:space="preserve"> :</w:t>
-      </w:r>
-      <w:proofErr w:type="gramEnd"/>
-      <w:r>
-        <w:t xml:space="preserve"> a path in JCR on which the workflow is invoked</w:t>
-      </w:r>
-    </w:p>
-    <w:p>
-      <w:proofErr w:type="spellStart"/>
-      <w:r>
-        <w:rPr>
-          <w:b/>
-        </w:rPr>
-        <w:t>WorkItem</w:t>
-      </w:r>
-      <w:proofErr w:type="spellEnd"/>
-      <w:r>
-        <w:rPr>
-          <w:b/>
-        </w:rPr>
-        <w:t xml:space="preserve"> </w:t>
-      </w:r>
-      <w:proofErr w:type="gramStart"/>
-      <w:r>
-        <w:rPr>
-          <w:b/>
-        </w:rPr>
-        <w:t>metadata</w:t>
-      </w:r>
-      <w:r>
-        <w:t xml:space="preserve"> :</w:t>
-      </w:r>
-      <w:proofErr w:type="gramEnd"/>
-      <w:r>
-        <w:t xml:space="preserve"> has information related to a single step. This can be </w:t>
+        <w:t xml:space="preserve"> : a path in JCR on which the workflow is invoked</w:t>
+      </w:r>
+    </w:p>
+    <w:p>
+      <w:r>
+        <w:rPr>
+          <w:b/>
+        </w:rPr>
+        <w:t>WorkItem metadata</w:t>
+      </w:r>
+      <w:r>
+        <w:t xml:space="preserve"> : has information related to a single step. This can be </w:t>
       </w:r>
       <w:r>
         <w:rPr>
@@ -2572,8 +2150,6 @@
       <w:r>
         <w:tab/>
       </w:r>
-      <w:proofErr w:type="spellStart"/>
-      <w:proofErr w:type="gramStart"/>
       <w:r>
         <w:rPr>
           <w:rFonts w:ascii="Courier New" w:hAnsi="Courier New" w:cs="Courier New"/>
@@ -2582,9 +2158,13 @@
           <w:color w:val="333333"/>
           <w:shd w:val="clear" w:color="auto" w:fill="FFFFFF"/>
         </w:rPr>
-        <w:t>workItem.getWorkflowData</w:t>
-      </w:r>
-      <w:proofErr w:type="spellEnd"/>
+        <w:t>workItem.getWorkflowData().getMetaDataMap().put(“someKey”, “someValue”);</w:t>
+      </w:r>
+    </w:p>
+    <w:p>
+      <w:r>
+        <w:t>Getting</w:t>
+      </w:r>
       <w:r>
         <w:rPr>
           <w:rFonts w:ascii="Courier New" w:hAnsi="Courier New" w:cs="Courier New"/>
@@ -2593,9 +2173,11 @@
           <w:color w:val="333333"/>
           <w:shd w:val="clear" w:color="auto" w:fill="FFFFFF"/>
         </w:rPr>
-        <w:t>(</w:t>
-      </w:r>
-      <w:proofErr w:type="gramEnd"/>
+        <w:t xml:space="preserve"> </w:t>
+      </w:r>
+      <w:r>
+        <w:t>data</w:t>
+      </w:r>
       <w:r>
         <w:rPr>
           <w:rFonts w:ascii="Courier New" w:hAnsi="Courier New" w:cs="Courier New"/>
@@ -2604,9 +2186,11 @@
           <w:color w:val="333333"/>
           <w:shd w:val="clear" w:color="auto" w:fill="FFFFFF"/>
         </w:rPr>
-        <w:t>).</w:t>
-      </w:r>
-      <w:proofErr w:type="spellStart"/>
+        <w:t xml:space="preserve"> </w:t>
+      </w:r>
+      <w:r>
+        <w:t>from</w:t>
+      </w:r>
       <w:r>
         <w:rPr>
           <w:rFonts w:ascii="Courier New" w:hAnsi="Courier New" w:cs="Courier New"/>
@@ -2615,10 +2199,15 @@
           <w:color w:val="333333"/>
           <w:shd w:val="clear" w:color="auto" w:fill="FFFFFF"/>
         </w:rPr>
-        <w:t>getMetaDataMap</w:t>
-      </w:r>
-      <w:proofErr w:type="spellEnd"/>
-      <w:r>
+        <w:t xml:space="preserve"> </w:t>
+      </w:r>
+      <w:r>
+        <w:t>metadata</w:t>
+      </w:r>
+    </w:p>
+    <w:p>
+      <w:pPr>
+        <w:ind w:left="-144"/>
         <w:rPr>
           <w:rFonts w:ascii="Courier New" w:hAnsi="Courier New" w:cs="Courier New"/>
           <w:b/>
@@ -2626,9 +2215,7 @@
           <w:color w:val="333333"/>
           <w:shd w:val="clear" w:color="auto" w:fill="FFFFFF"/>
         </w:rPr>
-        <w:t>().put(“</w:t>
-      </w:r>
-      <w:proofErr w:type="spellStart"/>
+      </w:pPr>
       <w:r>
         <w:rPr>
           <w:rFonts w:ascii="Courier New" w:hAnsi="Courier New" w:cs="Courier New"/>
@@ -2637,196 +2224,7 @@
           <w:color w:val="333333"/>
           <w:shd w:val="clear" w:color="auto" w:fill="FFFFFF"/>
         </w:rPr>
-        <w:t>someKey</w:t>
-      </w:r>
-      <w:proofErr w:type="spellEnd"/>
-      <w:r>
-        <w:rPr>
-          <w:rFonts w:ascii="Courier New" w:hAnsi="Courier New" w:cs="Courier New"/>
-          <w:b/>
-          <w:bCs/>
-          <w:color w:val="333333"/>
-          <w:shd w:val="clear" w:color="auto" w:fill="FFFFFF"/>
-        </w:rPr>
-        <w:t>”, “</w:t>
-      </w:r>
-      <w:proofErr w:type="spellStart"/>
-      <w:r>
-        <w:rPr>
-          <w:rFonts w:ascii="Courier New" w:hAnsi="Courier New" w:cs="Courier New"/>
-          <w:b/>
-          <w:bCs/>
-          <w:color w:val="333333"/>
-          <w:shd w:val="clear" w:color="auto" w:fill="FFFFFF"/>
-        </w:rPr>
-        <w:t>someValue</w:t>
-      </w:r>
-      <w:proofErr w:type="spellEnd"/>
-      <w:r>
-        <w:rPr>
-          <w:rFonts w:ascii="Courier New" w:hAnsi="Courier New" w:cs="Courier New"/>
-          <w:b/>
-          <w:bCs/>
-          <w:color w:val="333333"/>
-          <w:shd w:val="clear" w:color="auto" w:fill="FFFFFF"/>
-        </w:rPr>
-        <w:t>”);</w:t>
-      </w:r>
-    </w:p>
-    <w:p>
-      <w:r>
-        <w:t>Getting</w:t>
-      </w:r>
-      <w:r>
-        <w:rPr>
-          <w:rFonts w:ascii="Courier New" w:hAnsi="Courier New" w:cs="Courier New"/>
-          <w:b/>
-          <w:bCs/>
-          <w:color w:val="333333"/>
-          <w:shd w:val="clear" w:color="auto" w:fill="FFFFFF"/>
-        </w:rPr>
-        <w:t xml:space="preserve"> </w:t>
-      </w:r>
-      <w:r>
-        <w:t>data</w:t>
-      </w:r>
-      <w:r>
-        <w:rPr>
-          <w:rFonts w:ascii="Courier New" w:hAnsi="Courier New" w:cs="Courier New"/>
-          <w:b/>
-          <w:bCs/>
-          <w:color w:val="333333"/>
-          <w:shd w:val="clear" w:color="auto" w:fill="FFFFFF"/>
-        </w:rPr>
-        <w:t xml:space="preserve"> </w:t>
-      </w:r>
-      <w:r>
-        <w:t>from</w:t>
-      </w:r>
-      <w:r>
-        <w:rPr>
-          <w:rFonts w:ascii="Courier New" w:hAnsi="Courier New" w:cs="Courier New"/>
-          <w:b/>
-          <w:bCs/>
-          <w:color w:val="333333"/>
-          <w:shd w:val="clear" w:color="auto" w:fill="FFFFFF"/>
-        </w:rPr>
-        <w:t xml:space="preserve"> </w:t>
-      </w:r>
-      <w:r>
-        <w:t>metadata</w:t>
-      </w:r>
-    </w:p>
-    <w:p>
-      <w:pPr>
-        <w:ind w:left="-144"/>
-        <w:rPr>
-          <w:rFonts w:ascii="Courier New" w:hAnsi="Courier New" w:cs="Courier New"/>
-          <w:b/>
-          <w:bCs/>
-          <w:color w:val="333333"/>
-          <w:shd w:val="clear" w:color="auto" w:fill="FFFFFF"/>
-        </w:rPr>
-      </w:pPr>
-      <w:proofErr w:type="spellStart"/>
-      <w:proofErr w:type="gramStart"/>
-      <w:r>
-        <w:rPr>
-          <w:rFonts w:ascii="Courier New" w:hAnsi="Courier New" w:cs="Courier New"/>
-          <w:b/>
-          <w:bCs/>
-          <w:color w:val="333333"/>
-          <w:shd w:val="clear" w:color="auto" w:fill="FFFFFF"/>
-        </w:rPr>
-        <w:t>workItem.getWorkflowData</w:t>
-      </w:r>
-      <w:proofErr w:type="spellEnd"/>
-      <w:r>
-        <w:rPr>
-          <w:rFonts w:ascii="Courier New" w:hAnsi="Courier New" w:cs="Courier New"/>
-          <w:b/>
-          <w:bCs/>
-          <w:color w:val="333333"/>
-          <w:shd w:val="clear" w:color="auto" w:fill="FFFFFF"/>
-        </w:rPr>
-        <w:t>(</w:t>
-      </w:r>
-      <w:proofErr w:type="gramEnd"/>
-      <w:r>
-        <w:rPr>
-          <w:rFonts w:ascii="Courier New" w:hAnsi="Courier New" w:cs="Courier New"/>
-          <w:b/>
-          <w:bCs/>
-          <w:color w:val="333333"/>
-          <w:shd w:val="clear" w:color="auto" w:fill="FFFFFF"/>
-        </w:rPr>
-        <w:t>).</w:t>
-      </w:r>
-      <w:proofErr w:type="spellStart"/>
-      <w:r>
-        <w:rPr>
-          <w:rFonts w:ascii="Courier New" w:hAnsi="Courier New" w:cs="Courier New"/>
-          <w:b/>
-          <w:bCs/>
-          <w:color w:val="333333"/>
-          <w:shd w:val="clear" w:color="auto" w:fill="FFFFFF"/>
-        </w:rPr>
-        <w:t>getMetaDataMap</w:t>
-      </w:r>
-      <w:proofErr w:type="spellEnd"/>
-      <w:r>
-        <w:rPr>
-          <w:rFonts w:ascii="Courier New" w:hAnsi="Courier New" w:cs="Courier New"/>
-          <w:b/>
-          <w:bCs/>
-          <w:color w:val="333333"/>
-          <w:shd w:val="clear" w:color="auto" w:fill="FFFFFF"/>
-        </w:rPr>
-        <w:t>().get(“</w:t>
-      </w:r>
-      <w:proofErr w:type="spellStart"/>
-      <w:r>
-        <w:rPr>
-          <w:rFonts w:ascii="Courier New" w:hAnsi="Courier New" w:cs="Courier New"/>
-          <w:b/>
-          <w:bCs/>
-          <w:color w:val="333333"/>
-          <w:shd w:val="clear" w:color="auto" w:fill="FFFFFF"/>
-        </w:rPr>
-        <w:t>someKey</w:t>
-      </w:r>
-      <w:proofErr w:type="spellEnd"/>
-      <w:r>
-        <w:rPr>
-          <w:rFonts w:ascii="Courier New" w:hAnsi="Courier New" w:cs="Courier New"/>
-          <w:b/>
-          <w:bCs/>
-          <w:color w:val="333333"/>
-          <w:shd w:val="clear" w:color="auto" w:fill="FFFFFF"/>
-        </w:rPr>
-        <w:t xml:space="preserve">”, </w:t>
-      </w:r>
-      <w:proofErr w:type="spellStart"/>
-      <w:r>
-        <w:rPr>
-          <w:rFonts w:ascii="Courier New" w:hAnsi="Courier New" w:cs="Courier New"/>
-          <w:b/>
-          <w:bCs/>
-          <w:color w:val="333333"/>
-          <w:shd w:val="clear" w:color="auto" w:fill="FFFFFF"/>
-        </w:rPr>
-        <w:t>String.class</w:t>
-      </w:r>
-      <w:proofErr w:type="spellEnd"/>
-      <w:r>
-        <w:rPr>
-          <w:rFonts w:ascii="Courier New" w:hAnsi="Courier New" w:cs="Courier New"/>
-          <w:b/>
-          <w:bCs/>
-          <w:color w:val="333333"/>
-          <w:shd w:val="clear" w:color="auto" w:fill="FFFFFF"/>
-        </w:rPr>
-        <w:t>);</w:t>
+        <w:t>workItem.getWorkflowData().getMetaDataMap().get(“someKey”, String.class);</w:t>
       </w:r>
     </w:p>
     <w:p>
@@ -2963,7 +2361,7 @@
         <w:rPr>
           <w:rStyle w:val="CommentReference"/>
         </w:rPr>
-        <w:commentReference w:id="1"/>
+        <w:commentReference w:id="2"/>
       </w:r>
       <w:r>
         <w:rPr>
@@ -2985,31 +2383,7 @@
           <w:szCs w:val="21"/>
           <w:shd w:val="clear" w:color="auto" w:fill="ECF0F0"/>
         </w:rPr>
-        <w:t>/content/we-retail/us/</w:t>
-      </w:r>
-      <w:proofErr w:type="spellStart"/>
-      <w:r>
-        <w:rPr>
-          <w:rFonts w:ascii="Helvetica" w:hAnsi="Helvetica" w:cs="Helvetica"/>
-          <w:b/>
-          <w:color w:val="232A2A"/>
-          <w:sz w:val="21"/>
-          <w:szCs w:val="21"/>
-          <w:shd w:val="clear" w:color="auto" w:fill="ECF0F0"/>
-        </w:rPr>
-        <w:t>en</w:t>
-      </w:r>
-      <w:proofErr w:type="spellEnd"/>
-      <w:r>
-        <w:rPr>
-          <w:rFonts w:ascii="Helvetica" w:hAnsi="Helvetica" w:cs="Helvetica"/>
-          <w:b/>
-          <w:color w:val="232A2A"/>
-          <w:sz w:val="21"/>
-          <w:szCs w:val="21"/>
-          <w:shd w:val="clear" w:color="auto" w:fill="ECF0F0"/>
-        </w:rPr>
-        <w:t>/about-us</w:t>
+        <w:t>/content/we-retail/us/en/about-us</w:t>
       </w:r>
       <w:r>
         <w:t xml:space="preserve">. The new page goes to the workflow as the payload. The workflow checks </w:t>
@@ -3017,7 +2391,6 @@
       <w:r>
         <w:t>“</w:t>
       </w:r>
-      <w:proofErr w:type="spellStart"/>
       <w:r>
         <w:rPr>
           <w:b/>
@@ -3025,60 +2398,33 @@
         </w:rPr>
         <w:t>pathToMove</w:t>
       </w:r>
-      <w:proofErr w:type="spellEnd"/>
       <w:r>
         <w:t>”</w:t>
       </w:r>
       <w:r>
-        <w:t xml:space="preserve"> property of the page’s </w:t>
-      </w:r>
-      <w:proofErr w:type="spellStart"/>
-      <w:r>
-        <w:t>jcr</w:t>
-      </w:r>
-      <w:proofErr w:type="gramStart"/>
-      <w:r>
-        <w:t>:content</w:t>
-      </w:r>
-      <w:proofErr w:type="spellEnd"/>
-      <w:proofErr w:type="gramEnd"/>
-      <w:r>
-        <w:t xml:space="preserve"> node. If the property is not present, the workflow is assigned to administrators group. A group member enters the </w:t>
-      </w:r>
-      <w:proofErr w:type="spellStart"/>
-      <w:r>
+        <w:t xml:space="preserve"> property of the page’s jcr:content node. If the property is not present, the workflow is assigned to administrators group. A group member enters the pathToMove property using a di</w:t>
+      </w:r>
+      <w:r>
+        <w:t>alog. After that, the workflow up</w:t>
+      </w:r>
+      <w:r>
+        <w:t xml:space="preserve">dates </w:t>
+      </w:r>
+      <w:r>
+        <w:t>“</w:t>
+      </w:r>
+      <w:r>
+        <w:rPr>
+          <w:b/>
+          <w:i/>
+        </w:rPr>
         <w:t>pathToMove</w:t>
       </w:r>
-      <w:proofErr w:type="spellEnd"/>
-      <w:r>
-        <w:t xml:space="preserve"> property using a di</w:t>
-      </w:r>
-      <w:r>
-        <w:t>alog. After that, the workflow up</w:t>
-      </w:r>
-      <w:r>
-        <w:t xml:space="preserve">dates </w:t>
-      </w:r>
-      <w:r>
-        <w:t>“</w:t>
-      </w:r>
-      <w:proofErr w:type="spellStart"/>
-      <w:r>
-        <w:rPr>
-          <w:b/>
-          <w:i/>
-        </w:rPr>
-        <w:t>pathToMove</w:t>
-      </w:r>
       <w:r>
         <w:t>”</w:t>
       </w:r>
       <w:r>
-        <w:t>property</w:t>
-      </w:r>
-      <w:proofErr w:type="spellEnd"/>
-      <w:r>
-        <w:t>. If it contains a valid path, it moves the page to that path. If the path is empty, invalid, or matches the current path, no action is taken.</w:t>
+        <w:t>property. If it contains a valid path, it moves the page to that path. If the path is empty, invalid, or matches the current path, no action is taken.</w:t>
       </w:r>
     </w:p>
     <w:p/>
@@ -3183,15 +2529,7 @@
         </w:numPr>
       </w:pPr>
       <w:r>
-        <w:t xml:space="preserve">Now </w:t>
-      </w:r>
-      <w:proofErr w:type="spellStart"/>
-      <w:r>
-        <w:t>lets</w:t>
-      </w:r>
-      <w:proofErr w:type="spellEnd"/>
-      <w:r>
-        <w:t xml:space="preserve"> define the model</w:t>
+        <w:t>Now lets define the model</w:t>
       </w:r>
     </w:p>
     <w:p>
@@ -3217,25 +2555,15 @@
         <w:pStyle w:val="Heading1"/>
       </w:pPr>
       <w:r>
-        <w:t xml:space="preserve">ECMA </w:t>
-      </w:r>
-      <w:proofErr w:type="spellStart"/>
-      <w:r>
-        <w:t>Scirpt</w:t>
-      </w:r>
-      <w:proofErr w:type="spellEnd"/>
+        <w:t>ECMA Scirpt</w:t>
+      </w:r>
     </w:p>
     <w:p>
       <w:pPr>
         <w:ind w:left="360"/>
       </w:pPr>
-      <w:proofErr w:type="gramStart"/>
-      <w:r>
-        <w:t>function</w:t>
-      </w:r>
-      <w:proofErr w:type="gramEnd"/>
-      <w:r>
-        <w:t xml:space="preserve"> check(){</w:t>
+      <w:r>
+        <w:t>function check(){</w:t>
       </w:r>
     </w:p>
     <w:p>
@@ -3247,54 +2575,16 @@
       <w:pPr>
         <w:ind w:left="360"/>
       </w:pPr>
-      <w:proofErr w:type="spellStart"/>
-      <w:proofErr w:type="gramStart"/>
-      <w:r>
-        <w:t>var</w:t>
-      </w:r>
-      <w:proofErr w:type="spellEnd"/>
-      <w:proofErr w:type="gramEnd"/>
-      <w:r>
-        <w:t xml:space="preserve"> path = </w:t>
-      </w:r>
-      <w:proofErr w:type="spellStart"/>
-      <w:r>
-        <w:t>WorkflowData.getPayload</w:t>
-      </w:r>
-      <w:proofErr w:type="spellEnd"/>
-      <w:r>
-        <w:t>();</w:t>
+      <w:r>
+        <w:t>var path = WorkflowData.getPayload();</w:t>
       </w:r>
     </w:p>
     <w:p>
       <w:pPr>
         <w:ind w:left="360"/>
       </w:pPr>
-      <w:proofErr w:type="spellStart"/>
-      <w:proofErr w:type="gramStart"/>
-      <w:r>
-        <w:t>var</w:t>
-      </w:r>
-      <w:proofErr w:type="spellEnd"/>
-      <w:proofErr w:type="gramEnd"/>
-      <w:r>
-        <w:t xml:space="preserve"> session = </w:t>
-      </w:r>
-      <w:proofErr w:type="spellStart"/>
-      <w:r>
-        <w:t>workflowSession.adaptTo</w:t>
-      </w:r>
-      <w:proofErr w:type="spellEnd"/>
-      <w:r>
-        <w:t>(</w:t>
-      </w:r>
-      <w:proofErr w:type="spellStart"/>
-      <w:r>
-        <w:t>Session.class</w:t>
-      </w:r>
-      <w:proofErr w:type="spellEnd"/>
-      <w:r>
-        <w:t>);</w:t>
+      <w:r>
+        <w:t>var session = workflowSession.adaptTo(Session.class);</w:t>
       </w:r>
     </w:p>
     <w:p>
@@ -3302,75 +2592,23 @@
         <w:ind w:left="360"/>
       </w:pPr>
       <w:r>
-        <w:t xml:space="preserve">Node </w:t>
-      </w:r>
-      <w:proofErr w:type="spellStart"/>
-      <w:r>
-        <w:t>node</w:t>
-      </w:r>
-      <w:proofErr w:type="spellEnd"/>
-      <w:r>
-        <w:t xml:space="preserve"> = </w:t>
-      </w:r>
-      <w:proofErr w:type="spellStart"/>
-      <w:proofErr w:type="gramStart"/>
-      <w:r>
-        <w:t>session.getNode</w:t>
-      </w:r>
-      <w:proofErr w:type="spellEnd"/>
-      <w:r>
-        <w:t>(</w:t>
-      </w:r>
-      <w:proofErr w:type="gramEnd"/>
-      <w:r>
-        <w:t>path+"/</w:t>
-      </w:r>
-      <w:proofErr w:type="spellStart"/>
-      <w:r>
-        <w:t>jcr:content</w:t>
-      </w:r>
-      <w:proofErr w:type="spellEnd"/>
-      <w:r>
-        <w:t>");</w:t>
+        <w:t>Node node = session.getNode(path+"/jcr:content");</w:t>
       </w:r>
     </w:p>
     <w:p>
       <w:pPr>
         <w:ind w:left="360"/>
       </w:pPr>
-      <w:proofErr w:type="gramStart"/>
-      <w:r>
-        <w:t>if(</w:t>
-      </w:r>
-      <w:proofErr w:type="spellStart"/>
-      <w:proofErr w:type="gramEnd"/>
-      <w:r>
-        <w:t>node.hasProperty</w:t>
-      </w:r>
-      <w:proofErr w:type="spellEnd"/>
-      <w:r>
-        <w:t>("</w:t>
-      </w:r>
-      <w:proofErr w:type="spellStart"/>
-      <w:r>
-        <w:t>pathToMove</w:t>
-      </w:r>
-      <w:proofErr w:type="spellEnd"/>
-      <w:r>
-        <w:t>"){</w:t>
+      <w:r>
+        <w:t>if(node.hasProperty("pathToMove"){</w:t>
       </w:r>
     </w:p>
     <w:p>
       <w:pPr>
         <w:ind w:left="360"/>
       </w:pPr>
-      <w:proofErr w:type="gramStart"/>
-      <w:r>
-        <w:t>return</w:t>
-      </w:r>
-      <w:proofErr w:type="gramEnd"/>
-      <w:r>
-        <w:t xml:space="preserve"> true;</w:t>
+      <w:r>
+        <w:t>return true;</w:t>
       </w:r>
     </w:p>
     <w:p>
@@ -3385,23 +2623,16 @@
       <w:pPr>
         <w:ind w:left="360"/>
       </w:pPr>
-      <w:proofErr w:type="gramStart"/>
       <w:r>
         <w:t>else{</w:t>
       </w:r>
-      <w:proofErr w:type="gramEnd"/>
     </w:p>
     <w:p>
       <w:pPr>
         <w:ind w:left="360"/>
       </w:pPr>
-      <w:proofErr w:type="gramStart"/>
-      <w:r>
-        <w:t>return</w:t>
-      </w:r>
-      <w:proofErr w:type="gramEnd"/>
-      <w:r>
-        <w:t xml:space="preserve"> false</w:t>
+      <w:r>
+        <w:t>return false</w:t>
       </w:r>
     </w:p>
     <w:p>
@@ -3474,13 +2705,8 @@
     </w:p>
     <w:p/>
     <w:p>
-      <w:proofErr w:type="gramStart"/>
-      <w:r>
-        <w:t>issue</w:t>
-      </w:r>
-      <w:proofErr w:type="gramEnd"/>
-      <w:r>
-        <w:t xml:space="preserve"> of storing data at payload - </w:t>
+      <w:r>
+        <w:t xml:space="preserve">issue of storing data at payload - </w:t>
       </w:r>
       <w:hyperlink r:id="rId18" w:history="1">
         <w:r>
@@ -3521,8 +2747,6 @@
           <w:t>https://docs.adobe.com/content/help/en/experience-manager-64/developing/extending-aem/extending-workflows/workflows-customizing-extending.html</w:t>
         </w:r>
       </w:hyperlink>
-      <w:bookmarkStart w:id="2" w:name="_GoBack"/>
-      <w:bookmarkEnd w:id="2"/>
     </w:p>
     <w:sectPr>
       <w:pgSz w:w="12240" w:h="15840"/>
@@ -3536,7 +2760,7 @@
 
 <file path=word/comments.xml><?xml version="1.0" encoding="utf-8"?>
 <w:comments xmlns:wpc="http://schemas.microsoft.com/office/word/2010/wordprocessingCanvas" xmlns:cx="http://schemas.microsoft.com/office/drawing/2014/chartex" xmlns:cx1="http://schemas.microsoft.com/office/drawing/2015/9/8/chartex" xmlns:mc="http://schemas.openxmlformats.org/markup-compatibility/2006" xmlns:o="urn:schemas-microsoft-com:office:office" xmlns:r="http://schemas.openxmlformats.org/officeDocument/2006/relationships" xmlns:m="http://schemas.openxmlformats.org/officeDocument/2006/math" xmlns:v="urn:schemas-microsoft-com:vml" xmlns:wp14="http://schemas.microsoft.com/office/word/2010/wordprocessingDrawing" xmlns:wp="http://schemas.openxmlformats.org/drawingml/2006/wordprocessingDrawing" xmlns:w10="urn:schemas-microsoft-com:office:word" xmlns:w="http://schemas.openxmlformats.org/wordprocessingml/2006/main" xmlns:w14="http://schemas.microsoft.com/office/word/2010/wordml" xmlns:w15="http://schemas.microsoft.com/office/word/2012/wordml" xmlns:w16se="http://schemas.microsoft.com/office/word/2015/wordml/symex" xmlns:wpg="http://schemas.microsoft.com/office/word/2010/wordprocessingGroup" xmlns:wpi="http://schemas.microsoft.com/office/word/2010/wordprocessingInk" xmlns:wne="http://schemas.microsoft.com/office/word/2006/wordml" xmlns:wps="http://schemas.microsoft.com/office/word/2010/wordprocessingShape" mc:Ignorable="w14 w15 w16se wp14">
-  <w:comment w:id="0" w:author="Harshith Kesani -X (hkesani - TECH MAHINDRA LIM at Cisco)" w:date="2019-12-07T12:02:00Z" w:initials="HK-(-TMLa">
+  <w:comment w:id="1" w:author="Harshith Kesani -X (hkesani - TECH MAHINDRA LIM at Cisco)" w:date="2019-12-07T12:02:00Z" w:initials="HK-(-TMLa">
     <w:p>
       <w:pPr>
         <w:pStyle w:val="CommentText"/>
@@ -3552,7 +2776,7 @@
       </w:r>
     </w:p>
   </w:comment>
-  <w:comment w:id="1" w:author="Harshith Kesani -X (hkesani - TECH MAHINDRA LIM at Cisco)" w:date="2019-12-09T14:54:00Z" w:initials="HK-(-TMLa">
+  <w:comment w:id="2" w:author="Harshith Kesani -X (hkesani - TECH MAHINDRA LIM at Cisco)" w:date="2019-12-09T14:54:00Z" w:initials="HK-(-TMLa">
     <w:p>
       <w:pPr>
         <w:pStyle w:val="CommentText"/>
@@ -3563,13 +2787,8 @@
         </w:rPr>
         <w:annotationRef/>
       </w:r>
-      <w:proofErr w:type="spellStart"/>
-      <w:r>
-        <w:t>NodePath</w:t>
-      </w:r>
-      <w:proofErr w:type="spellEnd"/>
-      <w:r>
-        <w:t xml:space="preserve"> on which the launcher should listen to</w:t>
+      <w:r>
+        <w:t>NodePath on which the launcher should listen to</w:t>
       </w:r>
     </w:p>
   </w:comment>

</xml_diff>